<commit_message>
[docs] "Plan de gestión de recursos" fixed
</commit_message>
<xml_diff>
--- a/docs/PLAN DE GESTION DE RECURSOS.docx
+++ b/docs/PLAN DE GESTION DE RECURSOS.docx
@@ -1402,7 +1402,15 @@
               <w:jc w:val="both"/>
             </w:pPr>
             <w:r>
-              <w:t xml:space="preserve">Uso de Discord y Google </w:t>
+              <w:t xml:space="preserve">Uso de </w:t>
+            </w:r>
+            <w:proofErr w:type="spellStart"/>
+            <w:r>
+              <w:t>Discord</w:t>
+            </w:r>
+            <w:proofErr w:type="spellEnd"/>
+            <w:r>
+              <w:t xml:space="preserve"> y Google </w:t>
             </w:r>
             <w:proofErr w:type="spellStart"/>
             <w:r>
@@ -1586,6 +1594,90 @@
         </w:tc>
       </w:tr>
     </w:tbl>
+    <w:p>
+      <w:pPr>
+        <w:spacing w:after="0" w:afterAutospacing="0"/>
+        <w:jc w:val="both"/>
+      </w:pPr>
+    </w:p>
+    <w:p>
+      <w:pPr>
+        <w:spacing w:after="0" w:afterAutospacing="0"/>
+        <w:jc w:val="both"/>
+      </w:pPr>
+    </w:p>
+    <w:p>
+      <w:pPr>
+        <w:spacing w:after="0" w:afterAutospacing="0"/>
+        <w:jc w:val="both"/>
+      </w:pPr>
+    </w:p>
+    <w:p>
+      <w:pPr>
+        <w:spacing w:after="0" w:afterAutospacing="0"/>
+        <w:jc w:val="both"/>
+      </w:pPr>
+    </w:p>
+    <w:p>
+      <w:pPr>
+        <w:spacing w:after="0" w:afterAutospacing="0"/>
+        <w:jc w:val="both"/>
+      </w:pPr>
+    </w:p>
+    <w:p>
+      <w:pPr>
+        <w:spacing w:after="0" w:afterAutospacing="0"/>
+        <w:jc w:val="both"/>
+      </w:pPr>
+    </w:p>
+    <w:p>
+      <w:pPr>
+        <w:spacing w:after="0" w:afterAutospacing="0"/>
+        <w:jc w:val="both"/>
+      </w:pPr>
+    </w:p>
+    <w:p>
+      <w:pPr>
+        <w:spacing w:after="0" w:afterAutospacing="0"/>
+        <w:jc w:val="both"/>
+      </w:pPr>
+    </w:p>
+    <w:p>
+      <w:pPr>
+        <w:spacing w:after="0" w:afterAutospacing="0"/>
+        <w:jc w:val="both"/>
+      </w:pPr>
+    </w:p>
+    <w:p>
+      <w:pPr>
+        <w:spacing w:after="0" w:afterAutospacing="0"/>
+        <w:jc w:val="both"/>
+      </w:pPr>
+    </w:p>
+    <w:p>
+      <w:pPr>
+        <w:spacing w:after="0" w:afterAutospacing="0"/>
+        <w:jc w:val="both"/>
+      </w:pPr>
+    </w:p>
+    <w:p>
+      <w:pPr>
+        <w:spacing w:after="0" w:afterAutospacing="0"/>
+        <w:jc w:val="both"/>
+      </w:pPr>
+    </w:p>
+    <w:p>
+      <w:pPr>
+        <w:spacing w:after="0" w:afterAutospacing="0"/>
+        <w:jc w:val="both"/>
+      </w:pPr>
+    </w:p>
+    <w:p>
+      <w:pPr>
+        <w:spacing w:after="0" w:afterAutospacing="0"/>
+        <w:jc w:val="both"/>
+      </w:pPr>
+    </w:p>
     <w:p>
       <w:pPr>
         <w:spacing w:after="0" w:afterAutospacing="0"/>
@@ -1620,323 +1712,6 @@
         <w:t>DE DESGLOSE DE LOS RECURSOS</w:t>
       </w:r>
     </w:p>
-    <w:tbl>
-      <w:tblPr>
-        <w:tblStyle w:val="Tablaconcuadrcula"/>
-        <w:tblW w:w="0" w:type="auto"/>
-        <w:tblLook w:val="04A0" w:firstRow="1" w:lastRow="0" w:firstColumn="1" w:lastColumn="0" w:noHBand="0" w:noVBand="1"/>
-      </w:tblPr>
-      <w:tblGrid>
-        <w:gridCol w:w="10790"/>
-      </w:tblGrid>
-      <w:tr>
-        <w:tc>
-          <w:tcPr>
-            <w:tcW w:w="10790" w:type="dxa"/>
-          </w:tcPr>
-          <w:p>
-            <w:pPr>
-              <w:spacing w:afterAutospacing="0"/>
-              <w:jc w:val="both"/>
-              <w:rPr>
-                <w:lang w:val="es-ES"/>
-              </w:rPr>
-            </w:pPr>
-            <w:r>
-              <w:rPr>
-                <w:b/>
-                <w:bCs/>
-                <w:lang w:val="es-ES"/>
-              </w:rPr>
-              <w:t>Proyecto</w:t>
-            </w:r>
-          </w:p>
-          <w:p>
-            <w:pPr>
-              <w:numPr>
-                <w:ilvl w:val="0"/>
-                <w:numId w:val="8"/>
-              </w:numPr>
-              <w:spacing w:afterAutospacing="0"/>
-              <w:jc w:val="both"/>
-              <w:rPr>
-                <w:lang w:val="es-ES"/>
-              </w:rPr>
-            </w:pPr>
-            <w:r>
-              <w:rPr>
-                <w:b/>
-                <w:bCs/>
-                <w:lang w:val="es-ES"/>
-              </w:rPr>
-              <w:t>Equipos</w:t>
-            </w:r>
-          </w:p>
-          <w:p>
-            <w:pPr>
-              <w:numPr>
-                <w:ilvl w:val="1"/>
-                <w:numId w:val="8"/>
-              </w:numPr>
-              <w:spacing w:afterAutospacing="0"/>
-              <w:jc w:val="both"/>
-              <w:rPr>
-                <w:lang w:val="es-ES"/>
-              </w:rPr>
-            </w:pPr>
-            <w:r>
-              <w:rPr>
-                <w:b/>
-                <w:bCs/>
-                <w:lang w:val="es-ES"/>
-              </w:rPr>
-              <w:t>Equipo Único</w:t>
-            </w:r>
-            <w:r>
-              <w:rPr>
-                <w:lang w:val="es-ES"/>
-              </w:rPr>
-              <w:t>: Encargado de todas las tareas de planificación, desarrollo, pruebas e implementación.</w:t>
-            </w:r>
-          </w:p>
-          <w:p>
-            <w:pPr>
-              <w:numPr>
-                <w:ilvl w:val="0"/>
-                <w:numId w:val="8"/>
-              </w:numPr>
-              <w:spacing w:afterAutospacing="0"/>
-              <w:jc w:val="both"/>
-              <w:rPr>
-                <w:lang w:val="es-ES"/>
-              </w:rPr>
-            </w:pPr>
-            <w:r>
-              <w:rPr>
-                <w:b/>
-                <w:bCs/>
-                <w:lang w:val="es-ES"/>
-              </w:rPr>
-              <w:t>Materiales</w:t>
-            </w:r>
-          </w:p>
-          <w:p>
-            <w:pPr>
-              <w:numPr>
-                <w:ilvl w:val="1"/>
-                <w:numId w:val="8"/>
-              </w:numPr>
-              <w:spacing w:afterAutospacing="0"/>
-              <w:jc w:val="both"/>
-              <w:rPr>
-                <w:lang w:val="es-ES"/>
-              </w:rPr>
-            </w:pPr>
-            <w:r>
-              <w:rPr>
-                <w:b/>
-                <w:bCs/>
-                <w:lang w:val="es-ES"/>
-              </w:rPr>
-              <w:t>Documentación del proyecto</w:t>
-            </w:r>
-            <w:r>
-              <w:rPr>
-                <w:lang w:val="es-ES"/>
-              </w:rPr>
-              <w:t>: Manuales y guías de referencia para el desarrollo y documentación.</w:t>
-            </w:r>
-          </w:p>
-          <w:p>
-            <w:pPr>
-              <w:numPr>
-                <w:ilvl w:val="1"/>
-                <w:numId w:val="8"/>
-              </w:numPr>
-              <w:spacing w:afterAutospacing="0"/>
-              <w:jc w:val="both"/>
-              <w:rPr>
-                <w:lang w:val="es-ES"/>
-              </w:rPr>
-            </w:pPr>
-            <w:r>
-              <w:rPr>
-                <w:b/>
-                <w:bCs/>
-                <w:lang w:val="es-ES"/>
-              </w:rPr>
-              <w:t>Licencias de software</w:t>
-            </w:r>
-            <w:r>
-              <w:rPr>
-                <w:lang w:val="es-ES"/>
-              </w:rPr>
-              <w:t>: Herramientas necesarias para el desarrollo (</w:t>
-            </w:r>
-            <w:proofErr w:type="spellStart"/>
-            <w:r>
-              <w:rPr>
-                <w:lang w:val="es-ES"/>
-              </w:rPr>
-              <w:t>IDEs</w:t>
-            </w:r>
-            <w:proofErr w:type="spellEnd"/>
-            <w:r>
-              <w:rPr>
-                <w:lang w:val="es-ES"/>
-              </w:rPr>
-              <w:t>, herramientas de testeo).</w:t>
-            </w:r>
-          </w:p>
-          <w:p>
-            <w:pPr>
-              <w:numPr>
-                <w:ilvl w:val="0"/>
-                <w:numId w:val="8"/>
-              </w:numPr>
-              <w:spacing w:afterAutospacing="0"/>
-              <w:jc w:val="both"/>
-              <w:rPr>
-                <w:lang w:val="es-ES"/>
-              </w:rPr>
-            </w:pPr>
-            <w:r>
-              <w:rPr>
-                <w:b/>
-                <w:bCs/>
-                <w:lang w:val="es-ES"/>
-              </w:rPr>
-              <w:t>Suministros</w:t>
-            </w:r>
-          </w:p>
-          <w:p>
-            <w:pPr>
-              <w:numPr>
-                <w:ilvl w:val="1"/>
-                <w:numId w:val="8"/>
-              </w:numPr>
-              <w:spacing w:afterAutospacing="0"/>
-              <w:jc w:val="both"/>
-              <w:rPr>
-                <w:lang w:val="es-ES"/>
-              </w:rPr>
-            </w:pPr>
-            <w:r>
-              <w:rPr>
-                <w:b/>
-                <w:bCs/>
-                <w:lang w:val="es-ES"/>
-              </w:rPr>
-              <w:t>Acceso a servicios en la nube</w:t>
-            </w:r>
-            <w:r>
-              <w:rPr>
-                <w:lang w:val="es-ES"/>
-              </w:rPr>
-              <w:t>: Hosting y bases de datos para el proyecto.</w:t>
-            </w:r>
-          </w:p>
-          <w:p>
-            <w:pPr>
-              <w:numPr>
-                <w:ilvl w:val="1"/>
-                <w:numId w:val="8"/>
-              </w:numPr>
-              <w:spacing w:afterAutospacing="0"/>
-              <w:jc w:val="both"/>
-              <w:rPr>
-                <w:lang w:val="es-ES"/>
-              </w:rPr>
-            </w:pPr>
-            <w:r>
-              <w:rPr>
-                <w:b/>
-                <w:bCs/>
-                <w:lang w:val="es-ES"/>
-              </w:rPr>
-              <w:t>Herramientas colaborativas</w:t>
-            </w:r>
-            <w:r>
-              <w:rPr>
-                <w:lang w:val="es-ES"/>
-              </w:rPr>
-              <w:t xml:space="preserve">: Google Drive, Trello o </w:t>
-            </w:r>
-            <w:proofErr w:type="spellStart"/>
-            <w:r>
-              <w:rPr>
-                <w:lang w:val="es-ES"/>
-              </w:rPr>
-              <w:t>Discord</w:t>
-            </w:r>
-            <w:proofErr w:type="spellEnd"/>
-            <w:r>
-              <w:rPr>
-                <w:lang w:val="es-ES"/>
-              </w:rPr>
-              <w:t xml:space="preserve"> para la comunicación y el almacenamiento de documentos.</w:t>
-            </w:r>
-          </w:p>
-          <w:p>
-            <w:pPr>
-              <w:numPr>
-                <w:ilvl w:val="0"/>
-                <w:numId w:val="8"/>
-              </w:numPr>
-              <w:spacing w:afterAutospacing="0"/>
-              <w:jc w:val="both"/>
-              <w:rPr>
-                <w:lang w:val="es-ES"/>
-              </w:rPr>
-            </w:pPr>
-            <w:r>
-              <w:rPr>
-                <w:b/>
-                <w:bCs/>
-                <w:lang w:val="es-ES"/>
-              </w:rPr>
-              <w:t>Locales</w:t>
-            </w:r>
-          </w:p>
-          <w:p>
-            <w:pPr>
-              <w:numPr>
-                <w:ilvl w:val="1"/>
-                <w:numId w:val="8"/>
-              </w:numPr>
-              <w:spacing w:afterAutospacing="0"/>
-              <w:jc w:val="both"/>
-              <w:rPr>
-                <w:lang w:val="es-ES"/>
-              </w:rPr>
-            </w:pPr>
-            <w:r>
-              <w:rPr>
-                <w:b/>
-                <w:bCs/>
-                <w:lang w:val="es-ES"/>
-              </w:rPr>
-              <w:t>Espacio compartido de trabajo</w:t>
-            </w:r>
-            <w:r>
-              <w:rPr>
-                <w:lang w:val="es-ES"/>
-              </w:rPr>
-              <w:t>: Reuniones y sesiones de trabajo colaborativo (presenciales o virtuales).</w:t>
-            </w:r>
-          </w:p>
-          <w:p>
-            <w:pPr>
-              <w:spacing w:afterAutospacing="0"/>
-              <w:jc w:val="both"/>
-              <w:rPr>
-                <w:lang w:val="es-ES"/>
-              </w:rPr>
-            </w:pPr>
-          </w:p>
-        </w:tc>
-      </w:tr>
-    </w:tbl>
     <w:p>
       <w:pPr>
         <w:spacing w:after="0" w:afterAutospacing="0"/>
@@ -1956,10 +1731,10 @@
           <w:lang w:eastAsia="es-PA"/>
         </w:rPr>
         <w:drawing>
-          <wp:inline distT="0" distB="0" distL="0" distR="0" wp14:anchorId="3508C584" wp14:editId="5A9C2114">
-            <wp:extent cx="5036820" cy="3895141"/>
-            <wp:effectExtent l="0" t="0" r="0" b="0"/>
-            <wp:docPr id="1375976302" name="Imagen 1"/>
+          <wp:inline distT="0" distB="0" distL="0" distR="0" wp14:anchorId="49DA977C" wp14:editId="3D0C1B95">
+            <wp:extent cx="6850380" cy="2887980"/>
+            <wp:effectExtent l="0" t="0" r="7620" b="7620"/>
+            <wp:docPr id="1618790818" name="Imagen 1"/>
             <wp:cNvGraphicFramePr>
               <a:graphicFrameLocks xmlns:a="http://schemas.openxmlformats.org/drawingml/2006/main" noChangeAspect="1"/>
             </wp:cNvGraphicFramePr>
@@ -1988,7 +1763,7 @@
                   <pic:spPr bwMode="auto">
                     <a:xfrm>
                       <a:off x="0" y="0"/>
-                      <a:ext cx="5042571" cy="3899588"/>
+                      <a:ext cx="6850380" cy="2887980"/>
                     </a:xfrm>
                     <a:prstGeom prst="rect">
                       <a:avLst/>
@@ -3590,6 +3365,7 @@
   <w:style w:type="character" w:default="1" w:styleId="Fuentedeprrafopredeter">
     <w:name w:val="Default Paragraph Font"/>
     <w:uiPriority w:val="1"/>
+    <w:semiHidden/>
     <w:unhideWhenUsed/>
   </w:style>
   <w:style w:type="table" w:default="1" w:styleId="Tablanormal">

</xml_diff>